<commit_message>
Update 2 - processo unificato.docx
</commit_message>
<xml_diff>
--- a/Gestire ricette - esame/2 - processo unificato.docx
+++ b/Gestire ricette - esame/2 - processo unificato.docx
@@ -1,6 +1,6 @@
 
 <file path=word/document.xml><?xml version="1.0" encoding="utf-8"?>
-<w:document xmlns:wpc="http://schemas.microsoft.com/office/word/2010/wordprocessingCanvas" xmlns:cx="http://schemas.microsoft.com/office/drawing/2014/chartex" xmlns:cx1="http://schemas.microsoft.com/office/drawing/2015/9/8/chartex" xmlns:cx2="http://schemas.microsoft.com/office/drawing/2015/10/21/chartex" xmlns:cx3="http://schemas.microsoft.com/office/drawing/2016/5/9/chartex" xmlns:cx4="http://schemas.microsoft.com/office/drawing/2016/5/10/chartex" xmlns:cx5="http://schemas.microsoft.com/office/drawing/2016/5/11/chartex" xmlns:cx6="http://schemas.microsoft.com/office/drawing/2016/5/12/chartex" xmlns:cx7="http://schemas.microsoft.com/office/drawing/2016/5/13/chartex" xmlns:cx8="http://schemas.microsoft.com/office/drawing/2016/5/14/chartex" xmlns:mc="http://schemas.openxmlformats.org/markup-compatibility/2006" xmlns:aink="http://schemas.microsoft.com/office/drawing/2016/ink" xmlns:am3d="http://schemas.microsoft.com/office/drawing/2017/model3d" xmlns:o="urn:schemas-microsoft-com:office:office" xmlns:r="http://schemas.openxmlformats.org/officeDocument/2006/relationships" xmlns:m="http://schemas.openxmlformats.org/officeDocument/2006/math" xmlns:v="urn:schemas-microsoft-com:vml" xmlns:wp14="http://schemas.microsoft.com/office/word/2010/wordprocessingDrawing" xmlns:wp="http://schemas.openxmlformats.org/drawingml/2006/wordprocessingDrawing" xmlns:w10="urn:schemas-microsoft-com:office:word" xmlns:w="http://schemas.openxmlformats.org/wordprocessingml/2006/main" xmlns:w14="http://schemas.microsoft.com/office/word/2010/wordml" xmlns:w15="http://schemas.microsoft.com/office/word/2012/wordml" xmlns:w16cex="http://schemas.microsoft.com/office/word/2018/wordml/cex" xmlns:w16cid="http://schemas.microsoft.com/office/word/2016/wordml/cid" xmlns:w16="http://schemas.microsoft.com/office/word/2018/wordml" xmlns:w16sdtdh="http://schemas.microsoft.com/office/word/2020/wordml/sdtdatahash" xmlns:w16se="http://schemas.microsoft.com/office/word/2015/wordml/symex" xmlns:wpg="http://schemas.microsoft.com/office/word/2010/wordprocessingGroup" xmlns:wpi="http://schemas.microsoft.com/office/word/2010/wordprocessingInk" xmlns:wne="http://schemas.microsoft.com/office/word/2006/wordml" xmlns:wps="http://schemas.microsoft.com/office/word/2010/wordprocessingShape" mc:Ignorable="w14 w15 w16se w16cid w16 w16cex w16sdtdh wp14">
+<w:document xmlns:wpc="http://schemas.microsoft.com/office/word/2010/wordprocessingCanvas" xmlns:cx="http://schemas.microsoft.com/office/drawing/2014/chartex" xmlns:cx1="http://schemas.microsoft.com/office/drawing/2015/9/8/chartex" xmlns:mc="http://schemas.openxmlformats.org/markup-compatibility/2006" xmlns:o="urn:schemas-microsoft-com:office:office" xmlns:r="http://schemas.openxmlformats.org/officeDocument/2006/relationships" xmlns:m="http://schemas.openxmlformats.org/officeDocument/2006/math" xmlns:v="urn:schemas-microsoft-com:vml" xmlns:wp14="http://schemas.microsoft.com/office/word/2010/wordprocessingDrawing" xmlns:wp="http://schemas.openxmlformats.org/drawingml/2006/wordprocessingDrawing" xmlns:w10="urn:schemas-microsoft-com:office:word" xmlns:w="http://schemas.openxmlformats.org/wordprocessingml/2006/main" xmlns:w14="http://schemas.microsoft.com/office/word/2010/wordml" xmlns:w15="http://schemas.microsoft.com/office/word/2012/wordml" xmlns:w16se="http://schemas.microsoft.com/office/word/2015/wordml/symex" xmlns:wpg="http://schemas.microsoft.com/office/word/2010/wordprocessingGroup" xmlns:wpi="http://schemas.microsoft.com/office/word/2010/wordprocessingInk" xmlns:wne="http://schemas.microsoft.com/office/word/2006/wordml" xmlns:wps="http://schemas.microsoft.com/office/word/2010/wordprocessingShape" mc:Ignorable="w14 w15 w16se wp14">
   <w:body>
     <w:p>
       <w:pPr>
@@ -303,7 +303,25 @@
                 <w:i/>
                 <w:iCs/>
               </w:rPr>
-              <w:t>Ripete dal passo 2 finchè non è soddisfatto</w:t>
+              <w:t xml:space="preserve">Ripete dal passo 2 </w:t>
+            </w:r>
+            <w:proofErr w:type="spellStart"/>
+            <w:r>
+              <w:rPr>
+                <w:rFonts w:ascii="Oxygen" w:eastAsia="Oxygen" w:hAnsi="Oxygen" w:cs="Oxygen"/>
+                <w:i/>
+                <w:iCs/>
+              </w:rPr>
+              <w:t>finchè</w:t>
+            </w:r>
+            <w:proofErr w:type="spellEnd"/>
+            <w:r>
+              <w:rPr>
+                <w:rFonts w:ascii="Oxygen" w:eastAsia="Oxygen" w:hAnsi="Oxygen" w:cs="Oxygen"/>
+                <w:i/>
+                <w:iCs/>
+              </w:rPr>
+              <w:t xml:space="preserve"> non è soddisfatto</w:t>
             </w:r>
           </w:p>
           <w:p>
@@ -648,8 +666,15 @@
       <w:r>
         <w:rPr>
           <w:rFonts w:ascii="Oxygen" w:eastAsia="Oxygen" w:hAnsi="Oxygen" w:cs="Oxygen"/>
-        </w:rPr>
-        <w:t>oppure parte da una ricetta/preparazione presente nel ricettario</w:t>
+          <w:highlight w:val="yellow"/>
+        </w:rPr>
+        <w:t>oppure</w:t>
+      </w:r>
+      <w:r>
+        <w:rPr>
+          <w:rFonts w:ascii="Oxygen" w:eastAsia="Oxygen" w:hAnsi="Oxygen" w:cs="Oxygen"/>
+        </w:rPr>
+        <w:t xml:space="preserve"> parte da una ricetta/preparazione presente nel ricettario</w:t>
       </w:r>
     </w:p>
     <w:p>
@@ -670,7 +695,20 @@
         <w:rPr>
           <w:rFonts w:ascii="Oxygen" w:eastAsia="Oxygen" w:hAnsi="Oxygen" w:cs="Oxygen"/>
         </w:rPr>
-        <w:t>Aggiunge i passi oppure modifica i passi esistenti</w:t>
+        <w:t xml:space="preserve">Aggiunge i passi </w:t>
+      </w:r>
+      <w:r>
+        <w:rPr>
+          <w:rFonts w:ascii="Oxygen" w:eastAsia="Oxygen" w:hAnsi="Oxygen" w:cs="Oxygen"/>
+          <w:highlight w:val="yellow"/>
+        </w:rPr>
+        <w:t>oppure</w:t>
+      </w:r>
+      <w:r>
+        <w:rPr>
+          <w:rFonts w:ascii="Oxygen" w:eastAsia="Oxygen" w:hAnsi="Oxygen" w:cs="Oxygen"/>
+        </w:rPr>
+        <w:t xml:space="preserve"> modifica i passi esistenti</w:t>
       </w:r>
     </w:p>
     <w:p>
@@ -691,7 +729,20 @@
         <w:rPr>
           <w:rFonts w:ascii="Oxygen" w:eastAsia="Oxygen" w:hAnsi="Oxygen" w:cs="Oxygen"/>
         </w:rPr>
-        <w:t>Aggiunge gli ingredienti oppure modifica gli ingredienti</w:t>
+        <w:t xml:space="preserve">Aggiunge gli ingredienti </w:t>
+      </w:r>
+      <w:r>
+        <w:rPr>
+          <w:rFonts w:ascii="Oxygen" w:eastAsia="Oxygen" w:hAnsi="Oxygen" w:cs="Oxygen"/>
+          <w:highlight w:val="yellow"/>
+        </w:rPr>
+        <w:t>oppure</w:t>
+      </w:r>
+      <w:r>
+        <w:rPr>
+          <w:rFonts w:ascii="Oxygen" w:eastAsia="Oxygen" w:hAnsi="Oxygen" w:cs="Oxygen"/>
+        </w:rPr>
+        <w:t xml:space="preserve"> modifica gli ingredienti</w:t>
       </w:r>
     </w:p>
     <w:p>
@@ -718,7 +769,20 @@
         <w:rPr>
           <w:rFonts w:ascii="Oxygen" w:eastAsia="Oxygen" w:hAnsi="Oxygen" w:cs="Oxygen"/>
         </w:rPr>
-        <w:t xml:space="preserve"> le dosi e le persone/la quantità per cui sono/che è possibile preparare con quelle dosi oppure modifica le dosi e le persone/la quantità per cui sono/che è possibile preparare con quelle dosi</w:t>
+        <w:t xml:space="preserve"> le dosi e le persone/la quantità per cui sono/che è possibile preparare con quelle dosi </w:t>
+      </w:r>
+      <w:r>
+        <w:rPr>
+          <w:rFonts w:ascii="Oxygen" w:eastAsia="Oxygen" w:hAnsi="Oxygen" w:cs="Oxygen"/>
+          <w:highlight w:val="yellow"/>
+        </w:rPr>
+        <w:t>oppure</w:t>
+      </w:r>
+      <w:r>
+        <w:rPr>
+          <w:rFonts w:ascii="Oxygen" w:eastAsia="Oxygen" w:hAnsi="Oxygen" w:cs="Oxygen"/>
+        </w:rPr>
+        <w:t xml:space="preserve"> modifica le dosi e le persone/la quantità per cui sono/che è possibile preparare con quelle dosi</w:t>
       </w:r>
     </w:p>
     <w:p>
@@ -805,8 +869,25 @@
           <w:i/>
           <w:iCs/>
         </w:rPr>
-        <w:lastRenderedPageBreak/>
-        <w:t>Ripete dal passo 2 finchè non è soddisfatt</w:t>
+        <w:t xml:space="preserve">Ripete dal passo 2 </w:t>
+      </w:r>
+      <w:proofErr w:type="spellStart"/>
+      <w:r>
+        <w:rPr>
+          <w:rFonts w:ascii="Oxygen" w:eastAsia="Oxygen" w:hAnsi="Oxygen" w:cs="Oxygen"/>
+          <w:i/>
+          <w:iCs/>
+        </w:rPr>
+        <w:t>finchè</w:t>
+      </w:r>
+      <w:proofErr w:type="spellEnd"/>
+      <w:r>
+        <w:rPr>
+          <w:rFonts w:ascii="Oxygen" w:eastAsia="Oxygen" w:hAnsi="Oxygen" w:cs="Oxygen"/>
+          <w:i/>
+          <w:iCs/>
+        </w:rPr>
+        <w:t xml:space="preserve"> non è soddisfatt</w:t>
       </w:r>
       <w:r>
         <w:rPr>
@@ -837,7 +918,20 @@
         <w:rPr>
           <w:rFonts w:ascii="Oxygen" w:eastAsia="Oxygen" w:hAnsi="Oxygen" w:cs="Oxygen"/>
         </w:rPr>
-        <w:t>Definisce le tempistiche oppure modifica le tempistiche</w:t>
+        <w:t xml:space="preserve">Definisce le tempistiche </w:t>
+      </w:r>
+      <w:r>
+        <w:rPr>
+          <w:rFonts w:ascii="Oxygen" w:eastAsia="Oxygen" w:hAnsi="Oxygen" w:cs="Oxygen"/>
+          <w:highlight w:val="yellow"/>
+        </w:rPr>
+        <w:t>oppure</w:t>
+      </w:r>
+      <w:r>
+        <w:rPr>
+          <w:rFonts w:ascii="Oxygen" w:eastAsia="Oxygen" w:hAnsi="Oxygen" w:cs="Oxygen"/>
+        </w:rPr>
+        <w:t xml:space="preserve"> modifica le tempistiche</w:t>
       </w:r>
     </w:p>
     <w:p>
@@ -858,7 +952,22 @@
         <w:rPr>
           <w:rFonts w:ascii="Oxygen" w:eastAsia="Oxygen" w:hAnsi="Oxygen" w:cs="Oxygen"/>
         </w:rPr>
-        <w:t>Segnala quando possono essere preparate le parti oppure modifica quando possono essere preparate le parti</w:t>
+        <w:t xml:space="preserve">Segnala quando possono essere preparate le parti </w:t>
+      </w:r>
+      <w:r>
+        <w:rPr>
+          <w:rFonts w:ascii="Oxygen" w:eastAsia="Oxygen" w:hAnsi="Oxygen" w:cs="Oxygen"/>
+          <w:highlight w:val="yellow"/>
+        </w:rPr>
+        <w:t>oppure</w:t>
+      </w:r>
+      <w:bookmarkStart w:id="0" w:name="_GoBack"/>
+      <w:bookmarkEnd w:id="0"/>
+      <w:r>
+        <w:rPr>
+          <w:rFonts w:ascii="Oxygen" w:eastAsia="Oxygen" w:hAnsi="Oxygen" w:cs="Oxygen"/>
+        </w:rPr>
+        <w:t xml:space="preserve"> modifica quando possono essere preparate le parti</w:t>
       </w:r>
     </w:p>
     <w:p>
@@ -938,7 +1047,7 @@
 </file>
 
 <file path=word/numbering.xml><?xml version="1.0" encoding="utf-8"?>
-<w:numbering xmlns:wpc="http://schemas.microsoft.com/office/word/2010/wordprocessingCanvas" xmlns:cx="http://schemas.microsoft.com/office/drawing/2014/chartex" xmlns:cx1="http://schemas.microsoft.com/office/drawing/2015/9/8/chartex" xmlns:cx2="http://schemas.microsoft.com/office/drawing/2015/10/21/chartex" xmlns:cx3="http://schemas.microsoft.com/office/drawing/2016/5/9/chartex" xmlns:cx4="http://schemas.microsoft.com/office/drawing/2016/5/10/chartex" xmlns:cx5="http://schemas.microsoft.com/office/drawing/2016/5/11/chartex" xmlns:cx6="http://schemas.microsoft.com/office/drawing/2016/5/12/chartex" xmlns:cx7="http://schemas.microsoft.com/office/drawing/2016/5/13/chartex" xmlns:cx8="http://schemas.microsoft.com/office/drawing/2016/5/14/chartex" xmlns:mc="http://schemas.openxmlformats.org/markup-compatibility/2006" xmlns:aink="http://schemas.microsoft.com/office/drawing/2016/ink" xmlns:am3d="http://schemas.microsoft.com/office/drawing/2017/model3d" xmlns:o="urn:schemas-microsoft-com:office:office" xmlns:r="http://schemas.openxmlformats.org/officeDocument/2006/relationships" xmlns:m="http://schemas.openxmlformats.org/officeDocument/2006/math" xmlns:v="urn:schemas-microsoft-com:vml" xmlns:wp14="http://schemas.microsoft.com/office/word/2010/wordprocessingDrawing" xmlns:wp="http://schemas.openxmlformats.org/drawingml/2006/wordprocessingDrawing" xmlns:w10="urn:schemas-microsoft-com:office:word" xmlns:w="http://schemas.openxmlformats.org/wordprocessingml/2006/main" xmlns:w14="http://schemas.microsoft.com/office/word/2010/wordml" xmlns:w15="http://schemas.microsoft.com/office/word/2012/wordml" xmlns:w16cex="http://schemas.microsoft.com/office/word/2018/wordml/cex" xmlns:w16cid="http://schemas.microsoft.com/office/word/2016/wordml/cid" xmlns:w16="http://schemas.microsoft.com/office/word/2018/wordml" xmlns:w16sdtdh="http://schemas.microsoft.com/office/word/2020/wordml/sdtdatahash" xmlns:w16se="http://schemas.microsoft.com/office/word/2015/wordml/symex" xmlns:wpg="http://schemas.microsoft.com/office/word/2010/wordprocessingGroup" xmlns:wpi="http://schemas.microsoft.com/office/word/2010/wordprocessingInk" xmlns:wne="http://schemas.microsoft.com/office/word/2006/wordml" xmlns:wps="http://schemas.microsoft.com/office/word/2010/wordprocessingShape" mc:Ignorable="w14 w15 w16se w16cid w16 w16cex w16sdtdh wp14">
+<w:numbering xmlns:wpc="http://schemas.microsoft.com/office/word/2010/wordprocessingCanvas" xmlns:cx="http://schemas.microsoft.com/office/drawing/2014/chartex" xmlns:cx1="http://schemas.microsoft.com/office/drawing/2015/9/8/chartex" xmlns:mc="http://schemas.openxmlformats.org/markup-compatibility/2006" xmlns:o="urn:schemas-microsoft-com:office:office" xmlns:r="http://schemas.openxmlformats.org/officeDocument/2006/relationships" xmlns:m="http://schemas.openxmlformats.org/officeDocument/2006/math" xmlns:v="urn:schemas-microsoft-com:vml" xmlns:wp14="http://schemas.microsoft.com/office/word/2010/wordprocessingDrawing" xmlns:wp="http://schemas.openxmlformats.org/drawingml/2006/wordprocessingDrawing" xmlns:w10="urn:schemas-microsoft-com:office:word" xmlns:w="http://schemas.openxmlformats.org/wordprocessingml/2006/main" xmlns:w14="http://schemas.microsoft.com/office/word/2010/wordml" xmlns:w15="http://schemas.microsoft.com/office/word/2012/wordml" xmlns:w16se="http://schemas.microsoft.com/office/word/2015/wordml/symex" xmlns:wpg="http://schemas.microsoft.com/office/word/2010/wordprocessingGroup" xmlns:wpi="http://schemas.microsoft.com/office/word/2010/wordprocessingInk" xmlns:wne="http://schemas.microsoft.com/office/word/2006/wordml" xmlns:wps="http://schemas.microsoft.com/office/word/2010/wordprocessingShape" mc:Ignorable="w14 w15 w16se wp14">
   <w:abstractNum w:abstractNumId="0" w15:restartNumberingAfterBreak="0">
     <w:nsid w:val="25125929"/>
     <w:multiLevelType w:val="hybridMultilevel"/>
@@ -1288,23 +1397,23 @@
       </w:pPr>
     </w:lvl>
   </w:abstractNum>
-  <w:num w:numId="1" w16cid:durableId="1473867461">
+  <w:num w:numId="1">
     <w:abstractNumId w:val="0"/>
   </w:num>
-  <w:num w:numId="2" w16cid:durableId="470829309">
+  <w:num w:numId="2">
     <w:abstractNumId w:val="1"/>
   </w:num>
-  <w:num w:numId="3" w16cid:durableId="628364572">
+  <w:num w:numId="3">
     <w:abstractNumId w:val="2"/>
   </w:num>
-  <w:num w:numId="4" w16cid:durableId="1023096755">
+  <w:num w:numId="4">
     <w:abstractNumId w:val="3"/>
   </w:num>
 </w:numbering>
 </file>
 
 <file path=word/styles.xml><?xml version="1.0" encoding="utf-8"?>
-<w:styles xmlns:mc="http://schemas.openxmlformats.org/markup-compatibility/2006" xmlns:r="http://schemas.openxmlformats.org/officeDocument/2006/relationships" xmlns:w="http://schemas.openxmlformats.org/wordprocessingml/2006/main" xmlns:w14="http://schemas.microsoft.com/office/word/2010/wordml" xmlns:w15="http://schemas.microsoft.com/office/word/2012/wordml" xmlns:w16cex="http://schemas.microsoft.com/office/word/2018/wordml/cex" xmlns:w16cid="http://schemas.microsoft.com/office/word/2016/wordml/cid" xmlns:w16="http://schemas.microsoft.com/office/word/2018/wordml" xmlns:w16sdtdh="http://schemas.microsoft.com/office/word/2020/wordml/sdtdatahash" xmlns:w16se="http://schemas.microsoft.com/office/word/2015/wordml/symex" mc:Ignorable="w14 w15 w16se w16cid w16 w16cex w16sdtdh">
+<w:styles xmlns:mc="http://schemas.openxmlformats.org/markup-compatibility/2006" xmlns:r="http://schemas.openxmlformats.org/officeDocument/2006/relationships" xmlns:w="http://schemas.openxmlformats.org/wordprocessingml/2006/main" xmlns:w14="http://schemas.microsoft.com/office/word/2010/wordml" xmlns:w15="http://schemas.microsoft.com/office/word/2012/wordml" xmlns:w16se="http://schemas.microsoft.com/office/word/2015/wordml/symex" mc:Ignorable="w14 w15 w16se">
   <w:docDefaults>
     <w:rPrDefault>
       <w:rPr>
@@ -1320,7 +1429,7 @@
       </w:pPr>
     </w:pPrDefault>
   </w:docDefaults>
-  <w:latentStyles w:defLockedState="0" w:defUIPriority="99" w:defSemiHidden="0" w:defUnhideWhenUsed="0" w:defQFormat="0" w:count="376">
+  <w:latentStyles w:defLockedState="0" w:defUIPriority="99" w:defSemiHidden="0" w:defUnhideWhenUsed="0" w:defQFormat="0" w:count="371">
     <w:lsdException w:name="Normal" w:uiPriority="0" w:qFormat="1"/>
     <w:lsdException w:name="heading 1" w:uiPriority="9" w:qFormat="1"/>
     <w:lsdException w:name="heading 2" w:semiHidden="1" w:uiPriority="9" w:unhideWhenUsed="1" w:qFormat="1"/>
@@ -1692,11 +1801,6 @@
     <w:lsdException w:name="List Table 5 Dark Accent 6" w:uiPriority="50"/>
     <w:lsdException w:name="List Table 6 Colorful Accent 6" w:uiPriority="51"/>
     <w:lsdException w:name="List Table 7 Colorful Accent 6" w:uiPriority="52"/>
-    <w:lsdException w:name="Mention" w:semiHidden="1" w:unhideWhenUsed="1"/>
-    <w:lsdException w:name="Smart Hyperlink" w:semiHidden="1" w:unhideWhenUsed="1"/>
-    <w:lsdException w:name="Hashtag" w:semiHidden="1" w:unhideWhenUsed="1"/>
-    <w:lsdException w:name="Unresolved Mention" w:semiHidden="1" w:unhideWhenUsed="1"/>
-    <w:lsdException w:name="Smart Link" w:semiHidden="1" w:unhideWhenUsed="1"/>
   </w:latentStyles>
   <w:style w:type="paragraph" w:default="1" w:styleId="Normale">
     <w:name w:val="Normal"/>

</xml_diff>